<commit_message>
Demhack6 heregit add .!
</commit_message>
<xml_diff>
--- a/Demhack6/Demhack6. Исследовательская работа.docx
+++ b/Demhack6/Demhack6. Исследовательская работа.docx
@@ -135,7 +135,10 @@
         <w:jc w:val="center"/>
       </w:pPr>
       <w:r>
-        <w:t>2022</w:t>
+        <w:t>202</w:t>
+      </w:r>
+      <w:r>
+        <w:t>3</w:t>
       </w:r>
       <w:r>
         <w:t xml:space="preserve"> год</w:t>
@@ -157,6 +160,7 @@
           <w:docPartUnique/>
         </w:docPartObj>
       </w:sdtPr>
+      <w:sdtEndPr/>
       <w:sdtContent>
         <w:p>
           <w:pPr>
@@ -10030,6 +10034,7 @@
         <w:docPartUnique/>
       </w:docPartObj>
     </w:sdtPr>
+    <w:sdtEndPr/>
     <w:sdtContent>
       <w:p>
         <w:pPr>

</xml_diff>